<commit_message>
continuazione test case specification
</commit_message>
<xml_diff>
--- a/Test Plan.docx
+++ b/Test Plan.docx
@@ -1790,8 +1790,6 @@
           <w:szCs w:val="60"/>
         </w:rPr>
       </w:pPr>
-      <w:bookmarkStart w:id="0" w:name="_GoBack"/>
-      <w:bookmarkEnd w:id="0"/>
     </w:p>
     <w:p>
       <w:pPr>
@@ -6284,7 +6282,7 @@
                 <w:rFonts w:ascii="Helvetica Neue" w:eastAsia="Arial Unicode MS" w:hAnsi="Helvetica Neue" w:cs="Times New Roman"/>
                 <w:bdr w:val="nil"/>
               </w:rPr>
-              <w:t>TC_IMP_1:4</w:t>
+              <w:t>TC_IMP_1:5</w:t>
             </w:r>
           </w:p>
         </w:tc>
@@ -6362,7 +6360,7 @@
                 <w:rFonts w:ascii="Helvetica Neue" w:eastAsia="Arial Unicode MS" w:hAnsi="Helvetica Neue" w:cs="Times New Roman"/>
                 <w:bdr w:val="nil"/>
               </w:rPr>
-              <w:t>TC_IMP_1:5</w:t>
+              <w:t>TC_IMP_1:6</w:t>
             </w:r>
           </w:p>
         </w:tc>
@@ -6440,7 +6438,14 @@
                 <w:rFonts w:ascii="Helvetica Neue" w:eastAsia="Arial Unicode MS" w:hAnsi="Helvetica Neue" w:cs="Times New Roman"/>
                 <w:bdr w:val="nil"/>
               </w:rPr>
-              <w:t>TC_IMP_1:6</w:t>
+              <w:t>TC_IMP_1</w:t>
+            </w:r>
+            <w:r>
+              <w:rPr>
+                <w:rFonts w:ascii="Helvetica Neue" w:eastAsia="Arial Unicode MS" w:hAnsi="Helvetica Neue" w:cs="Times New Roman"/>
+                <w:bdr w:val="nil"/>
+              </w:rPr>
+              <w:t>:7</w:t>
             </w:r>
           </w:p>
         </w:tc>
@@ -6518,8 +6523,10 @@
                 <w:rFonts w:ascii="Helvetica Neue" w:eastAsia="Arial Unicode MS" w:hAnsi="Helvetica Neue" w:cs="Times New Roman"/>
                 <w:bdr w:val="nil"/>
               </w:rPr>
-              <w:t>TC_IMP_1:7</w:t>
-            </w:r>
+              <w:t>TC_IMP_1:8</w:t>
+            </w:r>
+            <w:bookmarkStart w:id="0" w:name="_GoBack"/>
+            <w:bookmarkEnd w:id="0"/>
           </w:p>
         </w:tc>
         <w:tc>
@@ -13224,14 +13231,7 @@
                 <w:rFonts w:ascii="Helvetica Neue" w:eastAsia="Arial Unicode MS" w:hAnsi="Helvetica Neue" w:cs="Times New Roman"/>
                 <w:bdr w:val="nil"/>
               </w:rPr>
-              <w:t>TC_LU</w:t>
-            </w:r>
-            <w:r>
-              <w:rPr>
-                <w:rFonts w:ascii="Helvetica Neue" w:eastAsia="Arial Unicode MS" w:hAnsi="Helvetica Neue" w:cs="Times New Roman"/>
-                <w:bdr w:val="nil"/>
-              </w:rPr>
-              <w:t>_1:1</w:t>
+              <w:t>TC_LU_1:1</w:t>
             </w:r>
           </w:p>
         </w:tc>
@@ -13300,14 +13300,7 @@
                 <w:rFonts w:ascii="Helvetica Neue" w:eastAsia="Arial Unicode MS" w:hAnsi="Helvetica Neue" w:cs="Times New Roman"/>
                 <w:bdr w:val="nil"/>
               </w:rPr>
-              <w:t>TC_LU</w:t>
-            </w:r>
-            <w:r>
-              <w:rPr>
-                <w:rFonts w:ascii="Helvetica Neue" w:eastAsia="Arial Unicode MS" w:hAnsi="Helvetica Neue" w:cs="Times New Roman"/>
-                <w:bdr w:val="nil"/>
-              </w:rPr>
-              <w:t>_1:2</w:t>
+              <w:t>TC_LU_1:2</w:t>
             </w:r>
           </w:p>
         </w:tc>
@@ -13378,14 +13371,7 @@
                 <w:rFonts w:ascii="Helvetica Neue" w:eastAsia="Arial Unicode MS" w:hAnsi="Helvetica Neue" w:cs="Times New Roman"/>
                 <w:bdr w:val="nil"/>
               </w:rPr>
-              <w:t>TC_LU</w:t>
-            </w:r>
-            <w:r>
-              <w:rPr>
-                <w:rFonts w:ascii="Helvetica Neue" w:eastAsia="Arial Unicode MS" w:hAnsi="Helvetica Neue" w:cs="Times New Roman"/>
-                <w:bdr w:val="nil"/>
-              </w:rPr>
-              <w:t>_1:3</w:t>
+              <w:t>TC_LU_1:3</w:t>
             </w:r>
           </w:p>
         </w:tc>
@@ -13463,14 +13449,7 @@
                 <w:rFonts w:ascii="Helvetica Neue" w:eastAsia="Arial Unicode MS" w:hAnsi="Helvetica Neue" w:cs="Times New Roman"/>
                 <w:bdr w:val="nil"/>
               </w:rPr>
-              <w:t>TC_LU</w:t>
-            </w:r>
-            <w:r>
-              <w:rPr>
-                <w:rFonts w:ascii="Helvetica Neue" w:eastAsia="Arial Unicode MS" w:hAnsi="Helvetica Neue" w:cs="Times New Roman"/>
-                <w:bdr w:val="nil"/>
-              </w:rPr>
-              <w:t>_1:4</w:t>
+              <w:t>TC_LU_1:4</w:t>
             </w:r>
           </w:p>
         </w:tc>
@@ -13492,14 +13471,7 @@
                 <w:rFonts w:ascii="Helvetica Neue" w:eastAsia="Arial Unicode MS" w:hAnsi="Helvetica Neue" w:cs="Times New Roman"/>
                 <w:bdr w:val="nil"/>
               </w:rPr>
-              <w:t>LE2.FE2.</w:t>
-            </w:r>
-            <w:r>
-              <w:rPr>
-                <w:rFonts w:ascii="Helvetica Neue" w:eastAsia="Arial Unicode MS" w:hAnsi="Helvetica Neue" w:cs="Times New Roman"/>
-                <w:bdr w:val="nil"/>
-              </w:rPr>
-              <w:t>EE2.LPW1</w:t>
+              <w:t>LE2.FE2.EE2.LPW1</w:t>
             </w:r>
           </w:p>
         </w:tc>
@@ -13548,14 +13520,7 @@
                 <w:rFonts w:ascii="Helvetica Neue" w:eastAsia="Arial Unicode MS" w:hAnsi="Helvetica Neue" w:cs="Times New Roman"/>
                 <w:bdr w:val="nil"/>
               </w:rPr>
-              <w:t>TC_LU</w:t>
-            </w:r>
-            <w:r>
-              <w:rPr>
-                <w:rFonts w:ascii="Helvetica Neue" w:eastAsia="Arial Unicode MS" w:hAnsi="Helvetica Neue" w:cs="Times New Roman"/>
-                <w:bdr w:val="nil"/>
-              </w:rPr>
-              <w:t>_1:5</w:t>
+              <w:t>TC_LU_1:5</w:t>
             </w:r>
           </w:p>
         </w:tc>
@@ -13577,14 +13542,7 @@
                 <w:rFonts w:ascii="Helvetica Neue" w:eastAsia="Arial Unicode MS" w:hAnsi="Helvetica Neue" w:cs="Times New Roman"/>
                 <w:bdr w:val="nil"/>
               </w:rPr>
-              <w:t>LE2.FE2.</w:t>
-            </w:r>
-            <w:r>
-              <w:rPr>
-                <w:rFonts w:ascii="Helvetica Neue" w:eastAsia="Arial Unicode MS" w:hAnsi="Helvetica Neue" w:cs="Times New Roman"/>
-                <w:bdr w:val="nil"/>
-              </w:rPr>
-              <w:t>EE2.LPW2.CPW1</w:t>
+              <w:t>LE2.FE2.EE2.LPW2.CPW1</w:t>
             </w:r>
           </w:p>
         </w:tc>
@@ -13655,14 +13613,7 @@
                 <w:rFonts w:ascii="Helvetica Neue" w:eastAsia="Arial Unicode MS" w:hAnsi="Helvetica Neue" w:cs="Times New Roman"/>
                 <w:bdr w:val="nil"/>
               </w:rPr>
-              <w:t>LE2.FE2.</w:t>
-            </w:r>
-            <w:r>
-              <w:rPr>
-                <w:rFonts w:ascii="Helvetica Neue" w:eastAsia="Arial Unicode MS" w:hAnsi="Helvetica Neue" w:cs="Times New Roman"/>
-                <w:bdr w:val="nil"/>
-              </w:rPr>
-              <w:t>EE2.LPW2.CPW2</w:t>
+              <w:t>LE2.FE2.EE2.LPW2.CPW2</w:t>
             </w:r>
           </w:p>
         </w:tc>
@@ -19074,7 +19025,7 @@
 </file>
 
 <file path=customXml/itemProps1.xml><?xml version="1.0" encoding="utf-8"?>
-<ds:datastoreItem xmlns:ds="http://schemas.openxmlformats.org/officeDocument/2006/customXml" ds:itemID="{2259D18A-8B9B-4D72-B5CB-B4268B2BE9C2}">
+<ds:datastoreItem xmlns:ds="http://schemas.openxmlformats.org/officeDocument/2006/customXml" ds:itemID="{740F9F9F-CA12-41DA-951B-E90788BC1F24}">
   <ds:schemaRefs>
     <ds:schemaRef ds:uri="http://schemas.openxmlformats.org/officeDocument/2006/bibliography"/>
   </ds:schemaRefs>

</xml_diff>

<commit_message>
fine test case specification
</commit_message>
<xml_diff>
--- a/Test Plan.docx
+++ b/Test Plan.docx
@@ -510,7 +510,7 @@
                     </pic:cNvPicPr>
                   </pic:nvPicPr>
                   <pic:blipFill>
-                    <a:blip r:embed="rId6"/>
+                    <a:blip r:embed="rId8"/>
                     <a:stretch>
                       <a:fillRect/>
                     </a:stretch>
@@ -6525,8 +6525,6 @@
               </w:rPr>
               <w:t>TC_IMP_1:8</w:t>
             </w:r>
-            <w:bookmarkStart w:id="0" w:name="_GoBack"/>
-            <w:bookmarkEnd w:id="0"/>
           </w:p>
         </w:tc>
         <w:tc>
@@ -7624,21 +7622,21 @@
                 <w:rFonts w:ascii="Helvetica Neue" w:eastAsia="Arial Unicode MS" w:hAnsi="Helvetica Neue" w:cs="Times New Roman"/>
                 <w:bdr w:val="nil"/>
               </w:rPr>
-              <w:t xml:space="preserve">&lt; </w:t>
-            </w:r>
-            <w:r>
-              <w:rPr>
-                <w:rFonts w:ascii="Arial" w:eastAsia="Arial Unicode MS" w:hAnsi="Arial" w:cs="Arial"/>
-                <w:bdr w:val="nil"/>
-              </w:rPr>
-              <w:t xml:space="preserve">0 </w:t>
-            </w:r>
-            <w:r>
-              <w:rPr>
-                <w:rFonts w:ascii="Helvetica Neue" w:eastAsia="Arial Unicode MS" w:hAnsi="Helvetica Neue" w:cs="Times New Roman"/>
-                <w:bdr w:val="nil"/>
-              </w:rPr>
-              <w:t>or &gt;</w:t>
+              <w:t>&lt;</w:t>
+            </w:r>
+            <w:r>
+              <w:rPr>
+                <w:rFonts w:ascii="Helvetica Neue" w:eastAsia="Arial Unicode MS" w:hAnsi="Helvetica Neue" w:cs="Times New Roman"/>
+                <w:bdr w:val="nil"/>
+              </w:rPr>
+              <w:t xml:space="preserve"> 2</w:t>
+            </w:r>
+            <w:r>
+              <w:rPr>
+                <w:rFonts w:ascii="Helvetica Neue" w:eastAsia="Arial Unicode MS" w:hAnsi="Helvetica Neue" w:cs="Times New Roman"/>
+                <w:bdr w:val="nil"/>
+              </w:rPr>
+              <w:t xml:space="preserve"> or &gt;</w:t>
             </w:r>
             <w:r>
               <w:rPr>
@@ -7671,14 +7669,7 @@
                 <w:rFonts w:ascii="Helvetica Neue" w:eastAsia="Arial Unicode MS" w:hAnsi="Helvetica Neue" w:cs="Times New Roman"/>
                 <w:bdr w:val="nil"/>
               </w:rPr>
-              <w:t xml:space="preserve">&gt;= </w:t>
-            </w:r>
-            <w:r>
-              <w:rPr>
-                <w:rFonts w:ascii="Arial" w:eastAsia="Arial Unicode MS" w:hAnsi="Arial" w:cs="Arial"/>
-                <w:bdr w:val="nil"/>
-              </w:rPr>
-              <w:t>0</w:t>
+              <w:t>&gt;=2</w:t>
             </w:r>
             <w:r>
               <w:rPr>
@@ -8224,7 +8215,7 @@
                 <w:rFonts w:ascii="Helvetica Neue" w:eastAsia="Arial Unicode MS" w:hAnsi="Helvetica Neue" w:cs="Times New Roman"/>
                 <w:bdr w:val="nil"/>
               </w:rPr>
-              <w:t>LC2.LN2.LPW1</w:t>
+              <w:t>LC2.LN2.LE1</w:t>
             </w:r>
           </w:p>
         </w:tc>
@@ -8295,7 +8286,14 @@
                 <w:rFonts w:ascii="Helvetica Neue" w:eastAsia="Arial Unicode MS" w:hAnsi="Helvetica Neue" w:cs="Times New Roman"/>
                 <w:bdr w:val="nil"/>
               </w:rPr>
-              <w:t>LC2.LN2.LPW2.LE1</w:t>
+              <w:t>LC2.LN2.LE2.F</w:t>
+            </w:r>
+            <w:r>
+              <w:rPr>
+                <w:rFonts w:ascii="Helvetica Neue" w:eastAsia="Arial Unicode MS" w:hAnsi="Helvetica Neue" w:cs="Times New Roman"/>
+                <w:bdr w:val="nil"/>
+              </w:rPr>
+              <w:t>E1</w:t>
             </w:r>
           </w:p>
         </w:tc>
@@ -8366,7 +8364,14 @@
                 <w:rFonts w:ascii="Helvetica Neue" w:eastAsia="Arial Unicode MS" w:hAnsi="Helvetica Neue" w:cs="Times New Roman"/>
                 <w:bdr w:val="nil"/>
               </w:rPr>
-              <w:t>LC2.LN2.LPW2.LE2.FE1</w:t>
+              <w:t>LC2.LN2.LE2.FE2.E</w:t>
+            </w:r>
+            <w:r>
+              <w:rPr>
+                <w:rFonts w:ascii="Helvetica Neue" w:eastAsia="Arial Unicode MS" w:hAnsi="Helvetica Neue" w:cs="Times New Roman"/>
+                <w:bdr w:val="nil"/>
+              </w:rPr>
+              <w:t>E1</w:t>
             </w:r>
           </w:p>
         </w:tc>
@@ -8437,7 +8442,14 @@
                 <w:rFonts w:ascii="Helvetica Neue" w:eastAsia="Arial Unicode MS" w:hAnsi="Helvetica Neue" w:cs="Times New Roman"/>
                 <w:bdr w:val="nil"/>
               </w:rPr>
-              <w:t>LC2.LN2.LPW2.LE2.FE2.EE1</w:t>
+              <w:t>LC2.LN2.LE2.FE2.EE2.LPW</w:t>
+            </w:r>
+            <w:r>
+              <w:rPr>
+                <w:rFonts w:ascii="Helvetica Neue" w:eastAsia="Arial Unicode MS" w:hAnsi="Helvetica Neue" w:cs="Times New Roman"/>
+                <w:bdr w:val="nil"/>
+              </w:rPr>
+              <w:t>1</w:t>
             </w:r>
           </w:p>
         </w:tc>
@@ -8508,7 +8520,14 @@
                 <w:rFonts w:ascii="Helvetica Neue" w:eastAsia="Arial Unicode MS" w:hAnsi="Helvetica Neue" w:cs="Times New Roman"/>
                 <w:bdr w:val="nil"/>
               </w:rPr>
-              <w:t>LC2.LN2.LPW2.LE2.FE2.EE2</w:t>
+              <w:t>LC2.LN2.LE2.FE2.EE2.LPW</w:t>
+            </w:r>
+            <w:r>
+              <w:rPr>
+                <w:rFonts w:ascii="Helvetica Neue" w:eastAsia="Arial Unicode MS" w:hAnsi="Helvetica Neue" w:cs="Times New Roman"/>
+                <w:bdr w:val="nil"/>
+              </w:rPr>
+              <w:t>2</w:t>
             </w:r>
           </w:p>
         </w:tc>
@@ -9489,6 +9508,62 @@
       </w:tr>
       <w:tr>
         <w:trPr>
+          <w:trHeight w:val="497"/>
+        </w:trPr>
+        <w:tc>
+          <w:tcPr>
+            <w:tcW w:w="1838" w:type="dxa"/>
+            <w:shd w:val="clear" w:color="auto" w:fill="D0CECE" w:themeFill="background2" w:themeFillShade="E6"/>
+            <w:vAlign w:val="center"/>
+          </w:tcPr>
+          <w:p>
+            <w:pPr>
+              <w:rPr>
+                <w:rFonts w:ascii="Helvetica Neue" w:eastAsia="Arial Unicode MS" w:hAnsi="Helvetica Neue" w:cs="Times New Roman"/>
+                <w:bdr w:val="nil"/>
+              </w:rPr>
+            </w:pPr>
+            <w:r>
+              <w:rPr>
+                <w:rFonts w:ascii="Helvetica Neue" w:eastAsia="Arial Unicode MS" w:hAnsi="Helvetica Neue" w:cs="Times New Roman"/>
+                <w:bdr w:val="nil"/>
+              </w:rPr>
+              <w:t>Formato</w:t>
+            </w:r>
+          </w:p>
+        </w:tc>
+        <w:tc>
+          <w:tcPr>
+            <w:tcW w:w="7790" w:type="dxa"/>
+            <w:shd w:val="clear" w:color="auto" w:fill="D0CECE" w:themeFill="background2" w:themeFillShade="E6"/>
+            <w:vAlign w:val="center"/>
+          </w:tcPr>
+          <w:p>
+            <w:pPr>
+              <w:rPr>
+                <w:rFonts w:ascii="Helvetica Neue" w:eastAsia="Arial Unicode MS" w:hAnsi="Helvetica Neue" w:cs="Times New Roman"/>
+                <w:bdr w:val="nil"/>
+              </w:rPr>
+            </w:pPr>
+            <w:r>
+              <w:rPr>
+                <w:rFonts w:ascii="Helvetica Neue" w:eastAsia="Arial Unicode MS" w:hAnsi="Helvetica Neue" w:cs="Times New Roman"/>
+                <w:bdr w:val="nil"/>
+              </w:rPr>
+              <w:t>[0-9]{5</w:t>
+            </w:r>
+            <w:r>
+              <w:rPr>
+                <w:rFonts w:ascii="Helvetica Neue" w:eastAsia="Arial Unicode MS" w:hAnsi="Helvetica Neue" w:cs="Times New Roman"/>
+                <w:bdr w:val="nil"/>
+              </w:rPr>
+              <w:t>}</w:t>
+            </w:r>
+          </w:p>
+        </w:tc>
+      </w:tr>
+      <w:tr>
+        <w:trPr>
           <w:trHeight w:val="677"/>
         </w:trPr>
         <w:tc>
@@ -9508,7 +9583,7 @@
                 <w:rFonts w:ascii="Helvetica Neue" w:eastAsia="Arial Unicode MS" w:hAnsi="Helvetica Neue" w:cs="Times New Roman"/>
                 <w:bdr w:val="nil"/>
               </w:rPr>
-              <w:t>CAP - Valore</w:t>
+              <w:t>LCAP - Lunghezza</w:t>
             </w:r>
           </w:p>
         </w:tc>
@@ -9533,7 +9608,7 @@
                 <w:rFonts w:ascii="Helvetica Neue" w:eastAsia="Arial Unicode MS" w:hAnsi="Helvetica Neue" w:cs="Times New Roman"/>
                 <w:bdr w:val="nil"/>
               </w:rPr>
-              <w:t>&gt; 99999</w:t>
+              <w:t>&lt; 5 or &gt; 5</w:t>
             </w:r>
             <w:r>
               <w:rPr>
@@ -9559,37 +9634,117 @@
                 <w:rFonts w:ascii="Helvetica Neue" w:eastAsia="Arial Unicode MS" w:hAnsi="Helvetica Neue" w:cs="Times New Roman"/>
                 <w:bdr w:val="nil"/>
               </w:rPr>
-              <w:t xml:space="preserve">&lt;= </w:t>
-            </w:r>
-            <w:proofErr w:type="gramStart"/>
-            <w:r>
-              <w:rPr>
-                <w:rFonts w:ascii="Helvetica Neue" w:eastAsia="Arial Unicode MS" w:hAnsi="Helvetica Neue" w:cs="Times New Roman"/>
-                <w:bdr w:val="nil"/>
-              </w:rPr>
-              <w:t>99999</w:t>
-            </w:r>
-            <w:r>
-              <w:rPr>
-                <w:rFonts w:ascii="Helvetica Neue" w:eastAsia="Arial Unicode MS" w:hAnsi="Helvetica Neue" w:cs="Times New Roman"/>
-                <w:bdr w:val="nil"/>
-              </w:rPr>
-              <w:t xml:space="preserve"> </w:t>
-            </w:r>
-            <w:r>
-              <w:rPr>
-                <w:rFonts w:ascii="Helvetica Neue" w:eastAsia="Arial Unicode MS" w:hAnsi="Helvetica Neue" w:cs="Times New Roman"/>
-                <w:bdr w:val="nil"/>
-              </w:rPr>
-              <w:t xml:space="preserve"> [</w:t>
-            </w:r>
-            <w:proofErr w:type="gramEnd"/>
-            <w:r>
-              <w:rPr>
-                <w:rFonts w:ascii="Helvetica Neue" w:eastAsia="Arial Unicode MS" w:hAnsi="Helvetica Neue" w:cs="Times New Roman"/>
-                <w:bdr w:val="nil"/>
-              </w:rPr>
-              <w:t>property CAP</w:t>
+              <w:t>= 5 [property LCAP</w:t>
+            </w:r>
+            <w:r>
+              <w:rPr>
+                <w:rFonts w:ascii="Helvetica Neue" w:eastAsia="Arial Unicode MS" w:hAnsi="Helvetica Neue" w:cs="Times New Roman"/>
+                <w:bdr w:val="nil"/>
+              </w:rPr>
+              <w:t>_OK]</w:t>
+            </w:r>
+          </w:p>
+        </w:tc>
+      </w:tr>
+      <w:tr>
+        <w:trPr>
+          <w:trHeight w:val="677"/>
+        </w:trPr>
+        <w:tc>
+          <w:tcPr>
+            <w:tcW w:w="1838" w:type="dxa"/>
+            <w:shd w:val="clear" w:color="auto" w:fill="D0CECE" w:themeFill="background2" w:themeFillShade="E6"/>
+            <w:vAlign w:val="center"/>
+          </w:tcPr>
+          <w:p>
+            <w:pPr>
+              <w:rPr>
+                <w:rFonts w:ascii="Helvetica Neue" w:eastAsia="Arial Unicode MS" w:hAnsi="Helvetica Neue" w:cs="Times New Roman"/>
+                <w:bdr w:val="nil"/>
+              </w:rPr>
+            </w:pPr>
+            <w:r>
+              <w:rPr>
+                <w:rFonts w:ascii="Helvetica Neue" w:eastAsia="Arial Unicode MS" w:hAnsi="Helvetica Neue" w:cs="Times New Roman"/>
+                <w:bdr w:val="nil"/>
+              </w:rPr>
+              <w:t>FCAP - Formato</w:t>
+            </w:r>
+          </w:p>
+        </w:tc>
+        <w:tc>
+          <w:tcPr>
+            <w:tcW w:w="7790" w:type="dxa"/>
+            <w:vAlign w:val="center"/>
+          </w:tcPr>
+          <w:p>
+            <w:pPr>
+              <w:pStyle w:val="Paragrafoelenco"/>
+              <w:numPr>
+                <w:ilvl w:val="0"/>
+                <w:numId w:val="43"/>
+              </w:numPr>
+              <w:rPr>
+                <w:rFonts w:ascii="Helvetica Neue" w:eastAsia="Arial Unicode MS" w:hAnsi="Helvetica Neue" w:cs="Times New Roman"/>
+                <w:bdr w:val="nil"/>
+              </w:rPr>
+            </w:pPr>
+            <w:r>
+              <w:rPr>
+                <w:rFonts w:ascii="Helvetica Neue" w:eastAsia="Arial Unicode MS" w:hAnsi="Helvetica Neue" w:cs="Times New Roman"/>
+                <w:bdr w:val="nil"/>
+              </w:rPr>
+              <w:t>Non rispetta il formato [error]</w:t>
+            </w:r>
+          </w:p>
+          <w:p>
+            <w:pPr>
+              <w:pStyle w:val="Paragrafoelenco"/>
+              <w:numPr>
+                <w:ilvl w:val="0"/>
+                <w:numId w:val="43"/>
+              </w:numPr>
+              <w:rPr>
+                <w:rFonts w:ascii="Helvetica Neue" w:eastAsia="Arial Unicode MS" w:hAnsi="Helvetica Neue" w:cs="Times New Roman"/>
+                <w:bdr w:val="nil"/>
+              </w:rPr>
+            </w:pPr>
+            <w:r>
+              <w:rPr>
+                <w:rFonts w:ascii="Helvetica Neue" w:eastAsia="Arial Unicode MS" w:hAnsi="Helvetica Neue" w:cs="Times New Roman"/>
+                <w:bdr w:val="nil"/>
+              </w:rPr>
+              <w:t>Rispetta il formato [</w:t>
+            </w:r>
+            <w:proofErr w:type="spellStart"/>
+            <w:r>
+              <w:rPr>
+                <w:rFonts w:ascii="Helvetica Neue" w:eastAsia="Arial Unicode MS" w:hAnsi="Helvetica Neue" w:cs="Times New Roman"/>
+                <w:bdr w:val="nil"/>
+              </w:rPr>
+              <w:t>if</w:t>
+            </w:r>
+            <w:proofErr w:type="spellEnd"/>
+            <w:r>
+              <w:rPr>
+                <w:rFonts w:ascii="Helvetica Neue" w:eastAsia="Arial Unicode MS" w:hAnsi="Helvetica Neue" w:cs="Times New Roman"/>
+                <w:bdr w:val="nil"/>
+              </w:rPr>
+              <w:t xml:space="preserve"> LCA</w:t>
+            </w:r>
+            <w:r>
+              <w:rPr>
+                <w:rFonts w:ascii="Helvetica Neue" w:eastAsia="Arial Unicode MS" w:hAnsi="Helvetica Neue" w:cs="Times New Roman"/>
+                <w:bdr w:val="nil"/>
+              </w:rPr>
+              <w:t xml:space="preserve">_OK] [property </w:t>
+            </w:r>
+            <w:r>
+              <w:rPr>
+                <w:rFonts w:ascii="Helvetica Neue" w:eastAsia="Arial Unicode MS" w:hAnsi="Helvetica Neue" w:cs="Times New Roman"/>
+                <w:bdr w:val="nil"/>
+              </w:rPr>
+              <w:t>FCAP</w:t>
             </w:r>
             <w:r>
               <w:rPr>
@@ -9602,13 +9757,7 @@
         </w:tc>
       </w:tr>
     </w:tbl>
-    <w:p>
-      <w:pPr>
-        <w:rPr>
-          <w:lang w:eastAsia="it-IT"/>
-        </w:rPr>
-      </w:pPr>
-    </w:p>
+    <w:p/>
     <w:tbl>
       <w:tblPr>
         <w:tblStyle w:val="Grigliatabella"/>
@@ -9640,6 +9789,7 @@
                 <w:rFonts w:ascii="Helvetica Neue" w:eastAsia="Arial Unicode MS" w:hAnsi="Helvetica Neue" w:cs="Times New Roman"/>
                 <w:bdr w:val="nil"/>
               </w:rPr>
+              <w:lastRenderedPageBreak/>
               <w:t>Parametro</w:t>
             </w:r>
           </w:p>
@@ -9766,6 +9916,18 @@
           </w:p>
         </w:tc>
       </w:tr>
+    </w:tbl>
+    <w:p/>
+    <w:tbl>
+      <w:tblPr>
+        <w:tblStyle w:val="Grigliatabella"/>
+        <w:tblW w:w="0" w:type="auto"/>
+        <w:tblLook w:val="04A0" w:firstRow="1" w:lastRow="0" w:firstColumn="1" w:lastColumn="0" w:noHBand="0" w:noVBand="1"/>
+      </w:tblPr>
+      <w:tblGrid>
+        <w:gridCol w:w="1838"/>
+        <w:gridCol w:w="7790"/>
+      </w:tblGrid>
       <w:tr>
         <w:trPr>
           <w:trHeight w:val="497"/>
@@ -9786,7 +9948,6 @@
                 <w:rFonts w:ascii="Helvetica Neue" w:eastAsia="Arial Unicode MS" w:hAnsi="Helvetica Neue" w:cs="Times New Roman"/>
                 <w:bdr w:val="nil"/>
               </w:rPr>
-              <w:lastRenderedPageBreak/>
               <w:t>Parametro</w:t>
             </w:r>
           </w:p>
@@ -10295,7 +10456,21 @@
                 <w:rFonts w:ascii="Helvetica Neue" w:eastAsia="Arial Unicode MS" w:hAnsi="Helvetica Neue" w:cs="Times New Roman"/>
                 <w:bdr w:val="nil"/>
               </w:rPr>
-              <w:t>LC2.LN2.LI2.LCI2.CAP1</w:t>
+              <w:t>LC2.LN2.LI2.LCI2.</w:t>
+            </w:r>
+            <w:r>
+              <w:rPr>
+                <w:rFonts w:ascii="Helvetica Neue" w:eastAsia="Arial Unicode MS" w:hAnsi="Helvetica Neue" w:cs="Times New Roman"/>
+                <w:bdr w:val="nil"/>
+              </w:rPr>
+              <w:t>L</w:t>
+            </w:r>
+            <w:r>
+              <w:rPr>
+                <w:rFonts w:ascii="Helvetica Neue" w:eastAsia="Arial Unicode MS" w:hAnsi="Helvetica Neue" w:cs="Times New Roman"/>
+                <w:bdr w:val="nil"/>
+              </w:rPr>
+              <w:t>CAP1</w:t>
             </w:r>
           </w:p>
         </w:tc>
@@ -10366,14 +10541,28 @@
                 <w:rFonts w:ascii="Helvetica Neue" w:eastAsia="Arial Unicode MS" w:hAnsi="Helvetica Neue" w:cs="Times New Roman"/>
                 <w:bdr w:val="nil"/>
               </w:rPr>
-              <w:t>LC2.LN2.LI2.LCI2.CAP2</w:t>
-            </w:r>
-            <w:r>
-              <w:rPr>
-                <w:rFonts w:ascii="Helvetica Neue" w:eastAsia="Arial Unicode MS" w:hAnsi="Helvetica Neue" w:cs="Times New Roman"/>
-                <w:bdr w:val="nil"/>
-              </w:rPr>
-              <w:t>.LP1</w:t>
+              <w:t>LC2.LN2.LI2.LCI2.</w:t>
+            </w:r>
+            <w:r>
+              <w:rPr>
+                <w:rFonts w:ascii="Helvetica Neue" w:eastAsia="Arial Unicode MS" w:hAnsi="Helvetica Neue" w:cs="Times New Roman"/>
+                <w:bdr w:val="nil"/>
+              </w:rPr>
+              <w:t>L</w:t>
+            </w:r>
+            <w:r>
+              <w:rPr>
+                <w:rFonts w:ascii="Helvetica Neue" w:eastAsia="Arial Unicode MS" w:hAnsi="Helvetica Neue" w:cs="Times New Roman"/>
+                <w:bdr w:val="nil"/>
+              </w:rPr>
+              <w:t>CAP2</w:t>
+            </w:r>
+            <w:r>
+              <w:rPr>
+                <w:rFonts w:ascii="Helvetica Neue" w:eastAsia="Arial Unicode MS" w:hAnsi="Helvetica Neue" w:cs="Times New Roman"/>
+                <w:bdr w:val="nil"/>
+              </w:rPr>
+              <w:t>.FCAP1</w:t>
             </w:r>
           </w:p>
         </w:tc>
@@ -10444,7 +10633,21 @@
                 <w:rFonts w:ascii="Helvetica Neue" w:eastAsia="Arial Unicode MS" w:hAnsi="Helvetica Neue" w:cs="Times New Roman"/>
                 <w:bdr w:val="nil"/>
               </w:rPr>
-              <w:t>LC2.LN2.LI2.LCI2.CAP2.LP2.LA1</w:t>
+              <w:t>LC2.LN2.LI2.LCI2.</w:t>
+            </w:r>
+            <w:r>
+              <w:rPr>
+                <w:rFonts w:ascii="Helvetica Neue" w:eastAsia="Arial Unicode MS" w:hAnsi="Helvetica Neue" w:cs="Times New Roman"/>
+                <w:bdr w:val="nil"/>
+              </w:rPr>
+              <w:t>L</w:t>
+            </w:r>
+            <w:r>
+              <w:rPr>
+                <w:rFonts w:ascii="Helvetica Neue" w:eastAsia="Arial Unicode MS" w:hAnsi="Helvetica Neue" w:cs="Times New Roman"/>
+                <w:bdr w:val="nil"/>
+              </w:rPr>
+              <w:t>CAP2.FCAP2.LP1</w:t>
             </w:r>
           </w:p>
         </w:tc>
@@ -10515,7 +10718,122 @@
                 <w:rFonts w:ascii="Helvetica Neue" w:eastAsia="Arial Unicode MS" w:hAnsi="Helvetica Neue" w:cs="Times New Roman"/>
                 <w:bdr w:val="nil"/>
               </w:rPr>
-              <w:t>LC2.LN2.LI2.LCI2.CAP2.LP2.LA2</w:t>
+              <w:t>LC2.LN2.LI2.LCI2.</w:t>
+            </w:r>
+            <w:r>
+              <w:rPr>
+                <w:rFonts w:ascii="Helvetica Neue" w:eastAsia="Arial Unicode MS" w:hAnsi="Helvetica Neue" w:cs="Times New Roman"/>
+                <w:bdr w:val="nil"/>
+              </w:rPr>
+              <w:t>L</w:t>
+            </w:r>
+            <w:r>
+              <w:rPr>
+                <w:rFonts w:ascii="Helvetica Neue" w:eastAsia="Arial Unicode MS" w:hAnsi="Helvetica Neue" w:cs="Times New Roman"/>
+                <w:bdr w:val="nil"/>
+              </w:rPr>
+              <w:t>CAP2.FCAP2.LP2.LA1</w:t>
+            </w:r>
+          </w:p>
+        </w:tc>
+        <w:tc>
+          <w:tcPr>
+            <w:tcW w:w="1462" w:type="dxa"/>
+            <w:vAlign w:val="center"/>
+          </w:tcPr>
+          <w:p>
+            <w:pPr>
+              <w:jc w:val="center"/>
+              <w:rPr>
+                <w:rFonts w:ascii="Helvetica Neue" w:eastAsia="Arial Unicode MS" w:hAnsi="Helvetica Neue" w:cs="Times New Roman"/>
+                <w:bdr w:val="nil"/>
+              </w:rPr>
+            </w:pPr>
+            <w:r>
+              <w:rPr>
+                <w:rFonts w:ascii="Helvetica Neue" w:eastAsia="Arial Unicode MS" w:hAnsi="Helvetica Neue" w:cs="Times New Roman"/>
+                <w:bdr w:val="nil"/>
+              </w:rPr>
+              <w:t>Error</w:t>
+            </w:r>
+          </w:p>
+        </w:tc>
+      </w:tr>
+      <w:tr>
+        <w:trPr>
+          <w:trHeight w:val="423"/>
+        </w:trPr>
+        <w:tc>
+          <w:tcPr>
+            <w:tcW w:w="1811" w:type="dxa"/>
+            <w:vAlign w:val="center"/>
+          </w:tcPr>
+          <w:p>
+            <w:pPr>
+              <w:jc w:val="center"/>
+              <w:rPr>
+                <w:rFonts w:ascii="Helvetica Neue" w:eastAsia="Arial Unicode MS" w:hAnsi="Helvetica Neue" w:cs="Times New Roman"/>
+                <w:bdr w:val="nil"/>
+              </w:rPr>
+            </w:pPr>
+            <w:r>
+              <w:rPr>
+                <w:rFonts w:ascii="Helvetica Neue" w:eastAsia="Arial Unicode MS" w:hAnsi="Helvetica Neue" w:cs="Times New Roman"/>
+                <w:bdr w:val="nil"/>
+              </w:rPr>
+              <w:t>TC_IS_1:9</w:t>
+            </w:r>
+          </w:p>
+        </w:tc>
+        <w:tc>
+          <w:tcPr>
+            <w:tcW w:w="6355" w:type="dxa"/>
+            <w:vAlign w:val="center"/>
+          </w:tcPr>
+          <w:p>
+            <w:pPr>
+              <w:jc w:val="center"/>
+              <w:rPr>
+                <w:rFonts w:ascii="Helvetica Neue" w:eastAsia="Arial Unicode MS" w:hAnsi="Helvetica Neue" w:cs="Times New Roman"/>
+                <w:bdr w:val="nil"/>
+              </w:rPr>
+            </w:pPr>
+            <w:r>
+              <w:rPr>
+                <w:rFonts w:ascii="Helvetica Neue" w:eastAsia="Arial Unicode MS" w:hAnsi="Helvetica Neue" w:cs="Times New Roman"/>
+                <w:bdr w:val="nil"/>
+              </w:rPr>
+              <w:t>LC2</w:t>
+            </w:r>
+            <w:r>
+              <w:rPr>
+                <w:rFonts w:ascii="Helvetica Neue" w:eastAsia="Arial Unicode MS" w:hAnsi="Helvetica Neue" w:cs="Times New Roman"/>
+                <w:bdr w:val="nil"/>
+              </w:rPr>
+              <w:t>.LN2.LI2.LCI2.</w:t>
+            </w:r>
+            <w:r>
+              <w:rPr>
+                <w:rFonts w:ascii="Helvetica Neue" w:eastAsia="Arial Unicode MS" w:hAnsi="Helvetica Neue" w:cs="Times New Roman"/>
+                <w:u w:val="single"/>
+                <w:bdr w:val="nil"/>
+              </w:rPr>
+              <w:t>L</w:t>
+            </w:r>
+            <w:r>
+              <w:rPr>
+                <w:rFonts w:ascii="Helvetica Neue" w:eastAsia="Arial Unicode MS" w:hAnsi="Helvetica Neue" w:cs="Times New Roman"/>
+                <w:u w:val="single"/>
+                <w:bdr w:val="nil"/>
+              </w:rPr>
+              <w:t>CAP2</w:t>
+            </w:r>
+            <w:r>
+              <w:rPr>
+                <w:rFonts w:ascii="Helvetica Neue" w:eastAsia="Arial Unicode MS" w:hAnsi="Helvetica Neue" w:cs="Times New Roman"/>
+                <w:bdr w:val="nil"/>
+              </w:rPr>
+              <w:t>.FCAP2.LP2.LA2</w:t>
             </w:r>
           </w:p>
         </w:tc>
@@ -10543,6 +10861,90 @@
         </w:tc>
       </w:tr>
     </w:tbl>
+    <w:p>
+      <w:pPr>
+        <w:rPr>
+          <w:lang w:eastAsia="it-IT"/>
+        </w:rPr>
+      </w:pPr>
+    </w:p>
+    <w:p>
+      <w:pPr>
+        <w:rPr>
+          <w:lang w:eastAsia="it-IT"/>
+        </w:rPr>
+      </w:pPr>
+    </w:p>
+    <w:p>
+      <w:pPr>
+        <w:rPr>
+          <w:lang w:eastAsia="it-IT"/>
+        </w:rPr>
+      </w:pPr>
+    </w:p>
+    <w:p>
+      <w:pPr>
+        <w:rPr>
+          <w:lang w:eastAsia="it-IT"/>
+        </w:rPr>
+      </w:pPr>
+    </w:p>
+    <w:p>
+      <w:pPr>
+        <w:rPr>
+          <w:lang w:eastAsia="it-IT"/>
+        </w:rPr>
+      </w:pPr>
+    </w:p>
+    <w:p>
+      <w:pPr>
+        <w:rPr>
+          <w:lang w:eastAsia="it-IT"/>
+        </w:rPr>
+      </w:pPr>
+    </w:p>
+    <w:p>
+      <w:pPr>
+        <w:rPr>
+          <w:lang w:eastAsia="it-IT"/>
+        </w:rPr>
+      </w:pPr>
+    </w:p>
+    <w:p>
+      <w:pPr>
+        <w:rPr>
+          <w:lang w:eastAsia="it-IT"/>
+        </w:rPr>
+      </w:pPr>
+    </w:p>
+    <w:p>
+      <w:pPr>
+        <w:rPr>
+          <w:lang w:eastAsia="it-IT"/>
+        </w:rPr>
+      </w:pPr>
+    </w:p>
+    <w:p>
+      <w:pPr>
+        <w:rPr>
+          <w:lang w:eastAsia="it-IT"/>
+        </w:rPr>
+      </w:pPr>
+    </w:p>
+    <w:p>
+      <w:pPr>
+        <w:rPr>
+          <w:lang w:eastAsia="it-IT"/>
+        </w:rPr>
+      </w:pPr>
+    </w:p>
+    <w:p>
+      <w:pPr>
+        <w:rPr>
+          <w:lang w:eastAsia="it-IT"/>
+        </w:rPr>
+      </w:pPr>
+    </w:p>
     <w:p>
       <w:pPr>
         <w:rPr>
@@ -10580,6 +10982,7 @@
           <w:szCs w:val="36"/>
           <w:bdr w:val="nil"/>
         </w:rPr>
+        <w:lastRenderedPageBreak/>
         <w:t>Aggiunta nuova carta di credito in fase di acquisto</w:t>
       </w:r>
     </w:p>
@@ -10828,6 +11231,13 @@
         </w:rPr>
       </w:pPr>
     </w:p>
+    <w:p>
+      <w:pPr>
+        <w:rPr>
+          <w:lang w:eastAsia="it-IT"/>
+        </w:rPr>
+      </w:pPr>
+    </w:p>
     <w:tbl>
       <w:tblPr>
         <w:tblStyle w:val="Grigliatabella"/>
@@ -11681,6 +12091,7 @@
                 <w:rFonts w:ascii="Helvetica Neue" w:eastAsia="Arial Unicode MS" w:hAnsi="Helvetica Neue" w:cs="Times New Roman"/>
                 <w:bdr w:val="nil"/>
               </w:rPr>
+              <w:lastRenderedPageBreak/>
               <w:t>Codice</w:t>
             </w:r>
           </w:p>
@@ -12253,55 +12664,6 @@
         </w:tc>
       </w:tr>
     </w:tbl>
-    <w:p>
-      <w:pPr>
-        <w:rPr>
-          <w:lang w:eastAsia="it-IT"/>
-        </w:rPr>
-      </w:pPr>
-    </w:p>
-    <w:p>
-      <w:pPr>
-        <w:rPr>
-          <w:lang w:eastAsia="it-IT"/>
-        </w:rPr>
-      </w:pPr>
-    </w:p>
-    <w:p>
-      <w:pPr>
-        <w:rPr>
-          <w:lang w:eastAsia="it-IT"/>
-        </w:rPr>
-      </w:pPr>
-    </w:p>
-    <w:p>
-      <w:pPr>
-        <w:rPr>
-          <w:lang w:eastAsia="it-IT"/>
-        </w:rPr>
-      </w:pPr>
-    </w:p>
-    <w:p>
-      <w:pPr>
-        <w:rPr>
-          <w:lang w:eastAsia="it-IT"/>
-        </w:rPr>
-      </w:pPr>
-    </w:p>
-    <w:p>
-      <w:pPr>
-        <w:rPr>
-          <w:lang w:eastAsia="it-IT"/>
-        </w:rPr>
-      </w:pPr>
-    </w:p>
-    <w:p>
-      <w:pPr>
-        <w:rPr>
-          <w:lang w:eastAsia="it-IT"/>
-        </w:rPr>
-      </w:pPr>
-    </w:p>
     <w:p>
       <w:pPr>
         <w:rPr>
@@ -12346,7 +12708,6 @@
           <w:szCs w:val="36"/>
           <w:bdr w:val="nil"/>
         </w:rPr>
-        <w:lastRenderedPageBreak/>
         <w:t>Login utente</w:t>
       </w:r>
     </w:p>
@@ -12636,7 +12997,14 @@
                 <w:rFonts w:ascii="Arial" w:eastAsia="Arial Unicode MS" w:hAnsi="Arial" w:cs="Arial"/>
                 <w:bdr w:val="nil"/>
               </w:rPr>
-              <w:t xml:space="preserve">0 </w:t>
+              <w:t>2</w:t>
+            </w:r>
+            <w:r>
+              <w:rPr>
+                <w:rFonts w:ascii="Arial" w:eastAsia="Arial Unicode MS" w:hAnsi="Arial" w:cs="Arial"/>
+                <w:bdr w:val="nil"/>
+              </w:rPr>
+              <w:t xml:space="preserve"> </w:t>
             </w:r>
             <w:r>
               <w:rPr>
@@ -12950,76 +13318,6 @@
                 <w:bdr w:val="nil"/>
               </w:rPr>
               <w:t>Password</w:t>
-            </w:r>
-          </w:p>
-        </w:tc>
-      </w:tr>
-      <w:tr>
-        <w:trPr>
-          <w:trHeight w:val="677"/>
-        </w:trPr>
-        <w:tc>
-          <w:tcPr>
-            <w:tcW w:w="1838" w:type="dxa"/>
-            <w:shd w:val="clear" w:color="auto" w:fill="D0CECE" w:themeFill="background2" w:themeFillShade="E6"/>
-            <w:vAlign w:val="center"/>
-          </w:tcPr>
-          <w:p>
-            <w:pPr>
-              <w:rPr>
-                <w:lang w:eastAsia="it-IT"/>
-              </w:rPr>
-            </w:pPr>
-            <w:r>
-              <w:rPr>
-                <w:rFonts w:ascii="Helvetica Neue" w:eastAsia="Arial Unicode MS" w:hAnsi="Helvetica Neue" w:cs="Times New Roman"/>
-                <w:bdr w:val="nil"/>
-              </w:rPr>
-              <w:t>LPW - Lunghezza</w:t>
-            </w:r>
-          </w:p>
-        </w:tc>
-        <w:tc>
-          <w:tcPr>
-            <w:tcW w:w="7790" w:type="dxa"/>
-            <w:vAlign w:val="center"/>
-          </w:tcPr>
-          <w:p>
-            <w:pPr>
-              <w:pStyle w:val="Paragrafoelenco"/>
-              <w:numPr>
-                <w:ilvl w:val="0"/>
-                <w:numId w:val="41"/>
-              </w:numPr>
-              <w:rPr>
-                <w:lang w:eastAsia="it-IT"/>
-              </w:rPr>
-            </w:pPr>
-            <w:r>
-              <w:rPr>
-                <w:rFonts w:ascii="Helvetica Neue" w:eastAsia="Arial Unicode MS" w:hAnsi="Helvetica Neue" w:cs="Times New Roman"/>
-                <w:bdr w:val="nil"/>
-              </w:rPr>
-              <w:t>&lt; 4 or &gt; 15 [error]</w:t>
-            </w:r>
-          </w:p>
-          <w:p>
-            <w:pPr>
-              <w:pStyle w:val="Paragrafoelenco"/>
-              <w:numPr>
-                <w:ilvl w:val="0"/>
-                <w:numId w:val="41"/>
-              </w:numPr>
-              <w:rPr>
-                <w:lang w:eastAsia="it-IT"/>
-              </w:rPr>
-            </w:pPr>
-            <w:r>
-              <w:rPr>
-                <w:rFonts w:ascii="Helvetica Neue" w:eastAsia="Arial Unicode MS" w:hAnsi="Helvetica Neue" w:cs="Times New Roman"/>
-                <w:bdr w:val="nil"/>
-              </w:rPr>
-              <w:t>&gt;= 4 and &lt;= 15 [property LN_OK]</w:t>
             </w:r>
           </w:p>
         </w:tc>
@@ -13161,6 +13459,7 @@
                 <w:rFonts w:ascii="Helvetica Neue" w:eastAsia="Arial Unicode MS" w:hAnsi="Helvetica Neue" w:cs="Times New Roman"/>
                 <w:bdr w:val="nil"/>
               </w:rPr>
+              <w:lastRenderedPageBreak/>
               <w:t>Codice</w:t>
             </w:r>
           </w:p>
@@ -13471,7 +13770,7 @@
                 <w:rFonts w:ascii="Helvetica Neue" w:eastAsia="Arial Unicode MS" w:hAnsi="Helvetica Neue" w:cs="Times New Roman"/>
                 <w:bdr w:val="nil"/>
               </w:rPr>
-              <w:t>LE2.FE2.EE2.LPW1</w:t>
+              <w:t>LE2.FE2.EE2.CPW1</w:t>
             </w:r>
           </w:p>
         </w:tc>
@@ -13542,78 +13841,7 @@
                 <w:rFonts w:ascii="Helvetica Neue" w:eastAsia="Arial Unicode MS" w:hAnsi="Helvetica Neue" w:cs="Times New Roman"/>
                 <w:bdr w:val="nil"/>
               </w:rPr>
-              <w:t>LE2.FE2.EE2.LPW2.CPW1</w:t>
-            </w:r>
-          </w:p>
-        </w:tc>
-        <w:tc>
-          <w:tcPr>
-            <w:tcW w:w="1462" w:type="dxa"/>
-            <w:vAlign w:val="center"/>
-          </w:tcPr>
-          <w:p>
-            <w:pPr>
-              <w:jc w:val="center"/>
-              <w:rPr>
-                <w:rFonts w:ascii="Helvetica Neue" w:eastAsia="Arial Unicode MS" w:hAnsi="Helvetica Neue" w:cs="Times New Roman"/>
-                <w:bdr w:val="nil"/>
-              </w:rPr>
-            </w:pPr>
-            <w:r>
-              <w:rPr>
-                <w:rFonts w:ascii="Helvetica Neue" w:eastAsia="Arial Unicode MS" w:hAnsi="Helvetica Neue" w:cs="Times New Roman"/>
-                <w:bdr w:val="nil"/>
-              </w:rPr>
-              <w:t>Error</w:t>
-            </w:r>
-          </w:p>
-        </w:tc>
-      </w:tr>
-      <w:tr>
-        <w:trPr>
-          <w:trHeight w:val="423"/>
-        </w:trPr>
-        <w:tc>
-          <w:tcPr>
-            <w:tcW w:w="1811" w:type="dxa"/>
-            <w:vAlign w:val="center"/>
-          </w:tcPr>
-          <w:p>
-            <w:pPr>
-              <w:jc w:val="center"/>
-              <w:rPr>
-                <w:rFonts w:ascii="Helvetica Neue" w:eastAsia="Arial Unicode MS" w:hAnsi="Helvetica Neue" w:cs="Times New Roman"/>
-                <w:bdr w:val="nil"/>
-              </w:rPr>
-            </w:pPr>
-            <w:r>
-              <w:rPr>
-                <w:rFonts w:ascii="Helvetica Neue" w:eastAsia="Arial Unicode MS" w:hAnsi="Helvetica Neue" w:cs="Times New Roman"/>
-                <w:bdr w:val="nil"/>
-              </w:rPr>
-              <w:t>TC_LU_1:5</w:t>
-            </w:r>
-          </w:p>
-        </w:tc>
-        <w:tc>
-          <w:tcPr>
-            <w:tcW w:w="6355" w:type="dxa"/>
-            <w:vAlign w:val="center"/>
-          </w:tcPr>
-          <w:p>
-            <w:pPr>
-              <w:jc w:val="center"/>
-              <w:rPr>
-                <w:rFonts w:ascii="Helvetica Neue" w:eastAsia="Arial Unicode MS" w:hAnsi="Helvetica Neue" w:cs="Times New Roman"/>
-                <w:bdr w:val="nil"/>
-              </w:rPr>
-            </w:pPr>
-            <w:r>
-              <w:rPr>
-                <w:rFonts w:ascii="Helvetica Neue" w:eastAsia="Arial Unicode MS" w:hAnsi="Helvetica Neue" w:cs="Times New Roman"/>
-                <w:bdr w:val="nil"/>
-              </w:rPr>
-              <w:t>LE2.FE2.EE2.LPW2.CPW2</w:t>
+              <w:t>LE2.FE2.EE2.CPW2</w:t>
             </w:r>
           </w:p>
         </w:tc>
@@ -13647,6 +13875,8 @@
           <w:lang w:eastAsia="it-IT"/>
         </w:rPr>
       </w:pPr>
+      <w:bookmarkStart w:id="0" w:name="_GoBack"/>
+      <w:bookmarkEnd w:id="0"/>
     </w:p>
     <w:p>
       <w:pPr>
@@ -13693,7 +13923,6 @@
             <w14:bevel/>
           </w14:textOutline>
         </w:rPr>
-        <w:lastRenderedPageBreak/>
         <w:t>Riferimenti ad altri documenti di test</w:t>
       </w:r>
     </w:p>
@@ -13903,6 +14132,56 @@
 </w:document>
 </file>
 
+<file path=word/endnotes.xml><?xml version="1.0" encoding="utf-8"?>
+<w:endnotes xmlns:wpc="http://schemas.microsoft.com/office/word/2010/wordprocessingCanvas" xmlns:mc="http://schemas.openxmlformats.org/markup-compatibility/2006" xmlns:o="urn:schemas-microsoft-com:office:office" xmlns:r="http://schemas.openxmlformats.org/officeDocument/2006/relationships" xmlns:m="http://schemas.openxmlformats.org/officeDocument/2006/math" xmlns:v="urn:schemas-microsoft-com:vml" xmlns:wp14="http://schemas.microsoft.com/office/word/2010/wordprocessingDrawing" xmlns:wp="http://schemas.openxmlformats.org/drawingml/2006/wordprocessingDrawing" xmlns:w10="urn:schemas-microsoft-com:office:word" xmlns:w="http://schemas.openxmlformats.org/wordprocessingml/2006/main" xmlns:w14="http://schemas.microsoft.com/office/word/2010/wordml" xmlns:w15="http://schemas.microsoft.com/office/word/2012/wordml" xmlns:wpg="http://schemas.microsoft.com/office/word/2010/wordprocessingGroup" xmlns:wpi="http://schemas.microsoft.com/office/word/2010/wordprocessingInk" xmlns:wne="http://schemas.microsoft.com/office/word/2006/wordml" xmlns:wps="http://schemas.microsoft.com/office/word/2010/wordprocessingShape" mc:Ignorable="w14 w15 wp14">
+  <w:endnote w:type="separator" w:id="-1">
+    <w:p>
+      <w:pPr>
+        <w:spacing w:after="0" w:line="240" w:lineRule="auto"/>
+      </w:pPr>
+      <w:r>
+        <w:separator/>
+      </w:r>
+    </w:p>
+  </w:endnote>
+  <w:endnote w:type="continuationSeparator" w:id="0">
+    <w:p>
+      <w:pPr>
+        <w:spacing w:after="0" w:line="240" w:lineRule="auto"/>
+      </w:pPr>
+      <w:r>
+        <w:continuationSeparator/>
+      </w:r>
+    </w:p>
+  </w:endnote>
+</w:endnotes>
+</file>
+
+<file path=word/footnotes.xml><?xml version="1.0" encoding="utf-8"?>
+<w:footnotes xmlns:wpc="http://schemas.microsoft.com/office/word/2010/wordprocessingCanvas" xmlns:mc="http://schemas.openxmlformats.org/markup-compatibility/2006" xmlns:o="urn:schemas-microsoft-com:office:office" xmlns:r="http://schemas.openxmlformats.org/officeDocument/2006/relationships" xmlns:m="http://schemas.openxmlformats.org/officeDocument/2006/math" xmlns:v="urn:schemas-microsoft-com:vml" xmlns:wp14="http://schemas.microsoft.com/office/word/2010/wordprocessingDrawing" xmlns:wp="http://schemas.openxmlformats.org/drawingml/2006/wordprocessingDrawing" xmlns:w10="urn:schemas-microsoft-com:office:word" xmlns:w="http://schemas.openxmlformats.org/wordprocessingml/2006/main" xmlns:w14="http://schemas.microsoft.com/office/word/2010/wordml" xmlns:w15="http://schemas.microsoft.com/office/word/2012/wordml" xmlns:wpg="http://schemas.microsoft.com/office/word/2010/wordprocessingGroup" xmlns:wpi="http://schemas.microsoft.com/office/word/2010/wordprocessingInk" xmlns:wne="http://schemas.microsoft.com/office/word/2006/wordml" xmlns:wps="http://schemas.microsoft.com/office/word/2010/wordprocessingShape" mc:Ignorable="w14 w15 wp14">
+  <w:footnote w:type="separator" w:id="-1">
+    <w:p>
+      <w:pPr>
+        <w:spacing w:after="0" w:line="240" w:lineRule="auto"/>
+      </w:pPr>
+      <w:r>
+        <w:separator/>
+      </w:r>
+    </w:p>
+  </w:footnote>
+  <w:footnote w:type="continuationSeparator" w:id="0">
+    <w:p>
+      <w:pPr>
+        <w:spacing w:after="0" w:line="240" w:lineRule="auto"/>
+      </w:pPr>
+      <w:r>
+        <w:continuationSeparator/>
+      </w:r>
+    </w:p>
+  </w:footnote>
+</w:footnotes>
+</file>
+
 <file path=word/numbering.xml><?xml version="1.0" encoding="utf-8"?>
 <w:numbering xmlns:wpc="http://schemas.microsoft.com/office/word/2010/wordprocessingCanvas" xmlns:mc="http://schemas.openxmlformats.org/markup-compatibility/2006" xmlns:o="urn:schemas-microsoft-com:office:office" xmlns:r="http://schemas.openxmlformats.org/officeDocument/2006/relationships" xmlns:m="http://schemas.openxmlformats.org/officeDocument/2006/math" xmlns:v="urn:schemas-microsoft-com:vml" xmlns:wp14="http://schemas.microsoft.com/office/word/2010/wordprocessingDrawing" xmlns:wp="http://schemas.openxmlformats.org/drawingml/2006/wordprocessingDrawing" xmlns:w10="urn:schemas-microsoft-com:office:word" xmlns:w="http://schemas.openxmlformats.org/wordprocessingml/2006/main" xmlns:w14="http://schemas.microsoft.com/office/word/2010/wordml" xmlns:w15="http://schemas.microsoft.com/office/word/2012/wordml" xmlns:wpg="http://schemas.microsoft.com/office/word/2010/wordprocessingGroup" xmlns:wpi="http://schemas.microsoft.com/office/word/2010/wordprocessingInk" xmlns:wne="http://schemas.microsoft.com/office/word/2006/wordml" xmlns:wps="http://schemas.microsoft.com/office/word/2010/wordprocessingShape" mc:Ignorable="w14 w15 wp14">
   <w:abstractNum w:abstractNumId="0">
@@ -15070,6 +15349,95 @@
     </w:lvl>
   </w:abstractNum>
   <w:abstractNum w:abstractNumId="12">
+    <w:nsid w:val="311D6132"/>
+    <w:multiLevelType w:val="hybridMultilevel"/>
+    <w:tmpl w:val="ADA4156A"/>
+    <w:lvl w:ilvl="0" w:tplc="2E9EB566">
+      <w:start w:val="1"/>
+      <w:numFmt w:val="decimal"/>
+      <w:lvlText w:val="%1."/>
+      <w:lvlJc w:val="left"/>
+      <w:pPr>
+        <w:ind w:left="720" w:hanging="360"/>
+      </w:pPr>
+      <w:rPr>
+        <w:rFonts w:ascii="Helvetica Neue" w:eastAsia="Arial Unicode MS" w:hAnsi="Helvetica Neue" w:cs="Times New Roman" w:hint="default"/>
+      </w:rPr>
+    </w:lvl>
+    <w:lvl w:ilvl="1" w:tplc="04100019" w:tentative="1">
+      <w:start w:val="1"/>
+      <w:numFmt w:val="lowerLetter"/>
+      <w:lvlText w:val="%2."/>
+      <w:lvlJc w:val="left"/>
+      <w:pPr>
+        <w:ind w:left="1440" w:hanging="360"/>
+      </w:pPr>
+    </w:lvl>
+    <w:lvl w:ilvl="2" w:tplc="0410001B" w:tentative="1">
+      <w:start w:val="1"/>
+      <w:numFmt w:val="lowerRoman"/>
+      <w:lvlText w:val="%3."/>
+      <w:lvlJc w:val="right"/>
+      <w:pPr>
+        <w:ind w:left="2160" w:hanging="180"/>
+      </w:pPr>
+    </w:lvl>
+    <w:lvl w:ilvl="3" w:tplc="0410000F" w:tentative="1">
+      <w:start w:val="1"/>
+      <w:numFmt w:val="decimal"/>
+      <w:lvlText w:val="%4."/>
+      <w:lvlJc w:val="left"/>
+      <w:pPr>
+        <w:ind w:left="2880" w:hanging="360"/>
+      </w:pPr>
+    </w:lvl>
+    <w:lvl w:ilvl="4" w:tplc="04100019" w:tentative="1">
+      <w:start w:val="1"/>
+      <w:numFmt w:val="lowerLetter"/>
+      <w:lvlText w:val="%5."/>
+      <w:lvlJc w:val="left"/>
+      <w:pPr>
+        <w:ind w:left="3600" w:hanging="360"/>
+      </w:pPr>
+    </w:lvl>
+    <w:lvl w:ilvl="5" w:tplc="0410001B" w:tentative="1">
+      <w:start w:val="1"/>
+      <w:numFmt w:val="lowerRoman"/>
+      <w:lvlText w:val="%6."/>
+      <w:lvlJc w:val="right"/>
+      <w:pPr>
+        <w:ind w:left="4320" w:hanging="180"/>
+      </w:pPr>
+    </w:lvl>
+    <w:lvl w:ilvl="6" w:tplc="0410000F" w:tentative="1">
+      <w:start w:val="1"/>
+      <w:numFmt w:val="decimal"/>
+      <w:lvlText w:val="%7."/>
+      <w:lvlJc w:val="left"/>
+      <w:pPr>
+        <w:ind w:left="5040" w:hanging="360"/>
+      </w:pPr>
+    </w:lvl>
+    <w:lvl w:ilvl="7" w:tplc="04100019" w:tentative="1">
+      <w:start w:val="1"/>
+      <w:numFmt w:val="lowerLetter"/>
+      <w:lvlText w:val="%8."/>
+      <w:lvlJc w:val="left"/>
+      <w:pPr>
+        <w:ind w:left="5760" w:hanging="360"/>
+      </w:pPr>
+    </w:lvl>
+    <w:lvl w:ilvl="8" w:tplc="0410001B" w:tentative="1">
+      <w:start w:val="1"/>
+      <w:numFmt w:val="lowerRoman"/>
+      <w:lvlText w:val="%9."/>
+      <w:lvlJc w:val="right"/>
+      <w:pPr>
+        <w:ind w:left="6480" w:hanging="180"/>
+      </w:pPr>
+    </w:lvl>
+  </w:abstractNum>
+  <w:abstractNum w:abstractNumId="13">
     <w:nsid w:val="312759FE"/>
     <w:multiLevelType w:val="hybridMultilevel"/>
     <w:tmpl w:val="ADA4156A"/>
@@ -15158,7 +15526,7 @@
       </w:pPr>
     </w:lvl>
   </w:abstractNum>
-  <w:abstractNum w:abstractNumId="13">
+  <w:abstractNum w:abstractNumId="14">
     <w:nsid w:val="37795CD3"/>
     <w:multiLevelType w:val="hybridMultilevel"/>
     <w:tmpl w:val="A00C7526"/>
@@ -15271,7 +15639,7 @@
       </w:rPr>
     </w:lvl>
   </w:abstractNum>
-  <w:abstractNum w:abstractNumId="14">
+  <w:abstractNum w:abstractNumId="15">
     <w:nsid w:val="37AA2594"/>
     <w:multiLevelType w:val="hybridMultilevel"/>
     <w:tmpl w:val="ADA4156A"/>
@@ -15360,7 +15728,7 @@
       </w:pPr>
     </w:lvl>
   </w:abstractNum>
-  <w:abstractNum w:abstractNumId="15">
+  <w:abstractNum w:abstractNumId="16">
     <w:nsid w:val="3897413A"/>
     <w:multiLevelType w:val="hybridMultilevel"/>
     <w:tmpl w:val="34843108"/>
@@ -15473,7 +15841,7 @@
       </w:rPr>
     </w:lvl>
   </w:abstractNum>
-  <w:abstractNum w:abstractNumId="16">
+  <w:abstractNum w:abstractNumId="17">
     <w:nsid w:val="38AC6DFA"/>
     <w:multiLevelType w:val="hybridMultilevel"/>
     <w:tmpl w:val="ADA4156A"/>
@@ -15562,7 +15930,7 @@
       </w:pPr>
     </w:lvl>
   </w:abstractNum>
-  <w:abstractNum w:abstractNumId="17">
+  <w:abstractNum w:abstractNumId="18">
     <w:nsid w:val="3BE87AD8"/>
     <w:multiLevelType w:val="hybridMultilevel"/>
     <w:tmpl w:val="ADA4156A"/>
@@ -15651,7 +16019,7 @@
       </w:pPr>
     </w:lvl>
   </w:abstractNum>
-  <w:abstractNum w:abstractNumId="18">
+  <w:abstractNum w:abstractNumId="19">
     <w:nsid w:val="3C2D3B6A"/>
     <w:multiLevelType w:val="hybridMultilevel"/>
     <w:tmpl w:val="F3720F52"/>
@@ -15740,7 +16108,7 @@
       </w:pPr>
     </w:lvl>
   </w:abstractNum>
-  <w:abstractNum w:abstractNumId="19">
+  <w:abstractNum w:abstractNumId="20">
     <w:nsid w:val="3D966F4A"/>
     <w:multiLevelType w:val="hybridMultilevel"/>
     <w:tmpl w:val="ADA4156A"/>
@@ -15829,7 +16197,7 @@
       </w:pPr>
     </w:lvl>
   </w:abstractNum>
-  <w:abstractNum w:abstractNumId="20">
+  <w:abstractNum w:abstractNumId="21">
     <w:nsid w:val="3E0C19CC"/>
     <w:multiLevelType w:val="hybridMultilevel"/>
     <w:tmpl w:val="ADA4156A"/>
@@ -15918,7 +16286,7 @@
       </w:pPr>
     </w:lvl>
   </w:abstractNum>
-  <w:abstractNum w:abstractNumId="21">
+  <w:abstractNum w:abstractNumId="22">
     <w:nsid w:val="419063E5"/>
     <w:multiLevelType w:val="hybridMultilevel"/>
     <w:tmpl w:val="ADA4156A"/>
@@ -16007,7 +16375,7 @@
       </w:pPr>
     </w:lvl>
   </w:abstractNum>
-  <w:abstractNum w:abstractNumId="22">
+  <w:abstractNum w:abstractNumId="23">
     <w:nsid w:val="42D94D3E"/>
     <w:multiLevelType w:val="hybridMultilevel"/>
     <w:tmpl w:val="ADA4156A"/>
@@ -16096,7 +16464,7 @@
       </w:pPr>
     </w:lvl>
   </w:abstractNum>
-  <w:abstractNum w:abstractNumId="23">
+  <w:abstractNum w:abstractNumId="24">
     <w:nsid w:val="43015034"/>
     <w:multiLevelType w:val="hybridMultilevel"/>
     <w:tmpl w:val="ADA4156A"/>
@@ -16185,7 +16553,7 @@
       </w:pPr>
     </w:lvl>
   </w:abstractNum>
-  <w:abstractNum w:abstractNumId="24">
+  <w:abstractNum w:abstractNumId="25">
     <w:nsid w:val="47CC2158"/>
     <w:multiLevelType w:val="hybridMultilevel"/>
     <w:tmpl w:val="ADA4156A"/>
@@ -16274,7 +16642,7 @@
       </w:pPr>
     </w:lvl>
   </w:abstractNum>
-  <w:abstractNum w:abstractNumId="25">
+  <w:abstractNum w:abstractNumId="26">
     <w:nsid w:val="4D3A7E08"/>
     <w:multiLevelType w:val="hybridMultilevel"/>
     <w:tmpl w:val="925C3EA6"/>
@@ -16387,7 +16755,7 @@
       </w:rPr>
     </w:lvl>
   </w:abstractNum>
-  <w:abstractNum w:abstractNumId="26">
+  <w:abstractNum w:abstractNumId="27">
     <w:nsid w:val="532B6AA3"/>
     <w:multiLevelType w:val="hybridMultilevel"/>
     <w:tmpl w:val="ADA4156A"/>
@@ -16476,7 +16844,7 @@
       </w:pPr>
     </w:lvl>
   </w:abstractNum>
-  <w:abstractNum w:abstractNumId="27">
+  <w:abstractNum w:abstractNumId="28">
     <w:nsid w:val="54F74159"/>
     <w:multiLevelType w:val="hybridMultilevel"/>
     <w:tmpl w:val="ADA4156A"/>
@@ -16565,7 +16933,7 @@
       </w:pPr>
     </w:lvl>
   </w:abstractNum>
-  <w:abstractNum w:abstractNumId="28">
+  <w:abstractNum w:abstractNumId="29">
     <w:nsid w:val="59223F48"/>
     <w:multiLevelType w:val="hybridMultilevel"/>
     <w:tmpl w:val="F3720F52"/>
@@ -16654,7 +17022,7 @@
       </w:pPr>
     </w:lvl>
   </w:abstractNum>
-  <w:abstractNum w:abstractNumId="29">
+  <w:abstractNum w:abstractNumId="30">
     <w:nsid w:val="5B3A0EF1"/>
     <w:multiLevelType w:val="hybridMultilevel"/>
     <w:tmpl w:val="ADA4156A"/>
@@ -16743,7 +17111,7 @@
       </w:pPr>
     </w:lvl>
   </w:abstractNum>
-  <w:abstractNum w:abstractNumId="30">
+  <w:abstractNum w:abstractNumId="31">
     <w:nsid w:val="5D8740CF"/>
     <w:multiLevelType w:val="hybridMultilevel"/>
     <w:tmpl w:val="ADA4156A"/>
@@ -16832,7 +17200,7 @@
       </w:pPr>
     </w:lvl>
   </w:abstractNum>
-  <w:abstractNum w:abstractNumId="31">
+  <w:abstractNum w:abstractNumId="32">
     <w:nsid w:val="5DC467FE"/>
     <w:multiLevelType w:val="hybridMultilevel"/>
     <w:tmpl w:val="ADA4156A"/>
@@ -16921,7 +17289,7 @@
       </w:pPr>
     </w:lvl>
   </w:abstractNum>
-  <w:abstractNum w:abstractNumId="32">
+  <w:abstractNum w:abstractNumId="33">
     <w:nsid w:val="5EB17A8E"/>
     <w:multiLevelType w:val="hybridMultilevel"/>
     <w:tmpl w:val="EA44B4B6"/>
@@ -17010,7 +17378,7 @@
       </w:pPr>
     </w:lvl>
   </w:abstractNum>
-  <w:abstractNum w:abstractNumId="33">
+  <w:abstractNum w:abstractNumId="34">
     <w:nsid w:val="65B51168"/>
     <w:multiLevelType w:val="multilevel"/>
     <w:tmpl w:val="5AF4AC38"/>
@@ -17128,7 +17496,7 @@
       </w:rPr>
     </w:lvl>
   </w:abstractNum>
-  <w:abstractNum w:abstractNumId="34">
+  <w:abstractNum w:abstractNumId="35">
     <w:nsid w:val="687A5185"/>
     <w:multiLevelType w:val="hybridMultilevel"/>
     <w:tmpl w:val="21844640"/>
@@ -17241,7 +17609,7 @@
       </w:rPr>
     </w:lvl>
   </w:abstractNum>
-  <w:abstractNum w:abstractNumId="35">
+  <w:abstractNum w:abstractNumId="36">
     <w:nsid w:val="6E285500"/>
     <w:multiLevelType w:val="hybridMultilevel"/>
     <w:tmpl w:val="ADA4156A"/>
@@ -17330,7 +17698,7 @@
       </w:pPr>
     </w:lvl>
   </w:abstractNum>
-  <w:abstractNum w:abstractNumId="36">
+  <w:abstractNum w:abstractNumId="37">
     <w:nsid w:val="70B46978"/>
     <w:multiLevelType w:val="hybridMultilevel"/>
     <w:tmpl w:val="ADA4156A"/>
@@ -17419,7 +17787,7 @@
       </w:pPr>
     </w:lvl>
   </w:abstractNum>
-  <w:abstractNum w:abstractNumId="37">
+  <w:abstractNum w:abstractNumId="38">
     <w:nsid w:val="70CA5648"/>
     <w:multiLevelType w:val="hybridMultilevel"/>
     <w:tmpl w:val="ADA4156A"/>
@@ -17508,7 +17876,7 @@
       </w:pPr>
     </w:lvl>
   </w:abstractNum>
-  <w:abstractNum w:abstractNumId="38">
+  <w:abstractNum w:abstractNumId="39">
     <w:nsid w:val="74BE7130"/>
     <w:multiLevelType w:val="hybridMultilevel"/>
     <w:tmpl w:val="ADA4156A"/>
@@ -17597,7 +17965,7 @@
       </w:pPr>
     </w:lvl>
   </w:abstractNum>
-  <w:abstractNum w:abstractNumId="39">
+  <w:abstractNum w:abstractNumId="40">
     <w:nsid w:val="758F44D6"/>
     <w:multiLevelType w:val="hybridMultilevel"/>
     <w:tmpl w:val="10A86E06"/>
@@ -17686,7 +18054,7 @@
       </w:pPr>
     </w:lvl>
   </w:abstractNum>
-  <w:abstractNum w:abstractNumId="40">
+  <w:abstractNum w:abstractNumId="41">
     <w:nsid w:val="7811057E"/>
     <w:multiLevelType w:val="hybridMultilevel"/>
     <w:tmpl w:val="ADA4156A"/>
@@ -17775,7 +18143,7 @@
       </w:pPr>
     </w:lvl>
   </w:abstractNum>
-  <w:abstractNum w:abstractNumId="41">
+  <w:abstractNum w:abstractNumId="42">
     <w:nsid w:val="7BF775CB"/>
     <w:multiLevelType w:val="hybridMultilevel"/>
     <w:tmpl w:val="ADA4156A"/>
@@ -17865,16 +18233,16 @@
     </w:lvl>
   </w:abstractNum>
   <w:num w:numId="1">
-    <w:abstractNumId w:val="33"/>
+    <w:abstractNumId w:val="34"/>
   </w:num>
   <w:num w:numId="2">
     <w:abstractNumId w:val="9"/>
   </w:num>
   <w:num w:numId="3">
-    <w:abstractNumId w:val="34"/>
+    <w:abstractNumId w:val="35"/>
   </w:num>
   <w:num w:numId="4">
-    <w:abstractNumId w:val="25"/>
+    <w:abstractNumId w:val="26"/>
   </w:num>
   <w:num w:numId="5">
     <w:abstractNumId w:val="0"/>
@@ -17886,7 +18254,7 @@
     <w:abstractNumId w:val="11"/>
   </w:num>
   <w:num w:numId="8">
-    <w:abstractNumId w:val="29"/>
+    <w:abstractNumId w:val="30"/>
   </w:num>
   <w:num w:numId="9">
     <w:abstractNumId w:val="3"/>
@@ -17898,97 +18266,100 @@
     <w:abstractNumId w:val="5"/>
   </w:num>
   <w:num w:numId="12">
-    <w:abstractNumId w:val="35"/>
+    <w:abstractNumId w:val="36"/>
   </w:num>
   <w:num w:numId="13">
-    <w:abstractNumId w:val="19"/>
+    <w:abstractNumId w:val="20"/>
   </w:num>
   <w:num w:numId="14">
-    <w:abstractNumId w:val="12"/>
+    <w:abstractNumId w:val="13"/>
   </w:num>
   <w:num w:numId="15">
-    <w:abstractNumId w:val="13"/>
+    <w:abstractNumId w:val="14"/>
   </w:num>
   <w:num w:numId="16">
-    <w:abstractNumId w:val="31"/>
+    <w:abstractNumId w:val="32"/>
   </w:num>
   <w:num w:numId="17">
-    <w:abstractNumId w:val="27"/>
+    <w:abstractNumId w:val="28"/>
   </w:num>
   <w:num w:numId="18">
-    <w:abstractNumId w:val="22"/>
+    <w:abstractNumId w:val="23"/>
   </w:num>
   <w:num w:numId="19">
-    <w:abstractNumId w:val="28"/>
+    <w:abstractNumId w:val="29"/>
   </w:num>
   <w:num w:numId="20">
-    <w:abstractNumId w:val="32"/>
+    <w:abstractNumId w:val="33"/>
   </w:num>
   <w:num w:numId="21">
     <w:abstractNumId w:val="6"/>
   </w:num>
   <w:num w:numId="22">
-    <w:abstractNumId w:val="15"/>
+    <w:abstractNumId w:val="16"/>
   </w:num>
   <w:num w:numId="23">
     <w:abstractNumId w:val="8"/>
   </w:num>
   <w:num w:numId="24">
-    <w:abstractNumId w:val="17"/>
+    <w:abstractNumId w:val="18"/>
   </w:num>
   <w:num w:numId="25">
     <w:abstractNumId w:val="2"/>
   </w:num>
   <w:num w:numId="26">
-    <w:abstractNumId w:val="23"/>
+    <w:abstractNumId w:val="24"/>
   </w:num>
   <w:num w:numId="27">
+    <w:abstractNumId w:val="22"/>
+  </w:num>
+  <w:num w:numId="28">
+    <w:abstractNumId w:val="15"/>
+  </w:num>
+  <w:num w:numId="29">
+    <w:abstractNumId w:val="40"/>
+  </w:num>
+  <w:num w:numId="30">
+    <w:abstractNumId w:val="25"/>
+  </w:num>
+  <w:num w:numId="31">
+    <w:abstractNumId w:val="31"/>
+  </w:num>
+  <w:num w:numId="32">
+    <w:abstractNumId w:val="42"/>
+  </w:num>
+  <w:num w:numId="33">
+    <w:abstractNumId w:val="38"/>
+  </w:num>
+  <w:num w:numId="34">
+    <w:abstractNumId w:val="27"/>
+  </w:num>
+  <w:num w:numId="35">
     <w:abstractNumId w:val="21"/>
   </w:num>
-  <w:num w:numId="28">
-    <w:abstractNumId w:val="14"/>
-  </w:num>
-  <w:num w:numId="29">
-    <w:abstractNumId w:val="39"/>
-  </w:num>
-  <w:num w:numId="30">
-    <w:abstractNumId w:val="24"/>
-  </w:num>
-  <w:num w:numId="31">
-    <w:abstractNumId w:val="30"/>
-  </w:num>
-  <w:num w:numId="32">
+  <w:num w:numId="36">
     <w:abstractNumId w:val="41"/>
   </w:num>
-  <w:num w:numId="33">
+  <w:num w:numId="37">
     <w:abstractNumId w:val="37"/>
-  </w:num>
-  <w:num w:numId="34">
-    <w:abstractNumId w:val="26"/>
-  </w:num>
-  <w:num w:numId="35">
-    <w:abstractNumId w:val="20"/>
-  </w:num>
-  <w:num w:numId="36">
-    <w:abstractNumId w:val="40"/>
-  </w:num>
-  <w:num w:numId="37">
-    <w:abstractNumId w:val="36"/>
   </w:num>
   <w:num w:numId="38">
     <w:abstractNumId w:val="10"/>
   </w:num>
   <w:num w:numId="39">
-    <w:abstractNumId w:val="18"/>
+    <w:abstractNumId w:val="19"/>
   </w:num>
   <w:num w:numId="40">
     <w:abstractNumId w:val="7"/>
   </w:num>
   <w:num w:numId="41">
-    <w:abstractNumId w:val="16"/>
+    <w:abstractNumId w:val="17"/>
   </w:num>
   <w:num w:numId="42">
-    <w:abstractNumId w:val="38"/>
+    <w:abstractNumId w:val="39"/>
+  </w:num>
+  <w:num w:numId="43">
+    <w:abstractNumId w:val="12"/>
   </w:num>
 </w:numbering>
 </file>
@@ -18756,6 +19127,28 @@
       </w14:textOutline>
     </w:rPr>
   </w:style>
+  <w:style w:type="paragraph" w:styleId="Pidipagina">
+    <w:name w:val="footer"/>
+    <w:basedOn w:val="Normale"/>
+    <w:link w:val="PidipaginaCarattere"/>
+    <w:uiPriority w:val="99"/>
+    <w:unhideWhenUsed/>
+    <w:rsid w:val="00290AC9"/>
+    <w:pPr>
+      <w:tabs>
+        <w:tab w:val="center" w:pos="4819"/>
+        <w:tab w:val="right" w:pos="9638"/>
+      </w:tabs>
+      <w:spacing w:after="0" w:line="240" w:lineRule="auto"/>
+    </w:pPr>
+  </w:style>
+  <w:style w:type="character" w:customStyle="1" w:styleId="PidipaginaCarattere">
+    <w:name w:val="Piè di pagina Carattere"/>
+    <w:basedOn w:val="Carpredefinitoparagrafo"/>
+    <w:link w:val="Pidipagina"/>
+    <w:uiPriority w:val="99"/>
+    <w:rsid w:val="00290AC9"/>
+  </w:style>
 </w:styles>
 </file>
 
@@ -19025,7 +19418,7 @@
 </file>
 
 <file path=customXml/itemProps1.xml><?xml version="1.0" encoding="utf-8"?>
-<ds:datastoreItem xmlns:ds="http://schemas.openxmlformats.org/officeDocument/2006/customXml" ds:itemID="{740F9F9F-CA12-41DA-951B-E90788BC1F24}">
+<ds:datastoreItem xmlns:ds="http://schemas.openxmlformats.org/officeDocument/2006/customXml" ds:itemID="{7BC6D23E-DC3B-49D1-BA44-9808A5A8DA0D}">
   <ds:schemaRefs>
     <ds:schemaRef ds:uri="http://schemas.openxmlformats.org/officeDocument/2006/bibliography"/>
   </ds:schemaRefs>

</xml_diff>